<commit_message>
Completed The Conecpt Section
</commit_message>
<xml_diff>
--- a/GDD.docx
+++ b/GDD.docx
@@ -136,12 +136,21 @@
         <w:rPr>
           <w:b/>
           <w:bCs/>
+          <w:sz w:val="24"/>
+          <w:szCs w:val="24"/>
           <w:u w:val="single"/>
         </w:rPr>
         <w:t>Procedurally-Generated Wasteland:</w:t>
       </w:r>
       <w:r>
-        <w:t xml:space="preserve"> Players will explore a vast and ever-changing</w:t>
+        <w:rPr>
+          <w:sz w:val="24"/>
+          <w:szCs w:val="24"/>
+        </w:rPr>
+        <w:t xml:space="preserve"> </w:t>
+      </w:r>
+      <w:r>
+        <w:t>Players will explore a vast and ever-changing</w:t>
       </w:r>
       <w:r>
         <w:t xml:space="preserve"> wasteland filled with unpredictable  encounters, varied terrain and hidden resources. Every playthrough offers a unique experience thus ensuring </w:t>
@@ -160,32 +169,52 @@
         <w:rPr>
           <w:b/>
           <w:bCs/>
+          <w:sz w:val="24"/>
+          <w:szCs w:val="24"/>
           <w:u w:val="single"/>
         </w:rPr>
         <w:t>Train Roles And Realism:</w:t>
       </w:r>
       <w:r>
-        <w:t xml:space="preserve"> Embrace the distinct roles and functions of crew members on your train, such as medics, engineers and gunners. Authenticity is woven into the gameplay with each role impacting not only combat but also the overall survival and efficiency of the train.</w:t>
-      </w:r>
-    </w:p>
-    <w:p>
-      <w:r>
-        <w:rPr>
-          <w:b/>
-          <w:bCs/>
+        <w:rPr>
+          <w:sz w:val="24"/>
+          <w:szCs w:val="24"/>
+        </w:rPr>
+        <w:t xml:space="preserve"> </w:t>
+      </w:r>
+      <w:r>
+        <w:t>Embrace the distinct roles and functions of crew members on your train, such as medics, engineers and gunners. Authenticity is woven into the gameplay with each role impacting not only combat but also the overall survival and efficiency of the train.</w:t>
+      </w:r>
+    </w:p>
+    <w:p>
+      <w:r>
+        <w:rPr>
+          <w:b/>
+          <w:bCs/>
+          <w:sz w:val="24"/>
+          <w:szCs w:val="24"/>
           <w:u w:val="single"/>
         </w:rPr>
         <w:t>Strategic Turn-Based Combat:</w:t>
       </w:r>
       <w:r>
-        <w:t xml:space="preserve"> Engage in tactical battles against zombies, hostile factions and other threats. Utilize your clever tactics and crew member abilities to outmanoeuvre enemies and secure vital resources.</w:t>
-      </w:r>
-    </w:p>
-    <w:p>
-      <w:r>
-        <w:rPr>
-          <w:b/>
-          <w:bCs/>
+        <w:rPr>
+          <w:sz w:val="24"/>
+          <w:szCs w:val="24"/>
+        </w:rPr>
+        <w:t xml:space="preserve"> </w:t>
+      </w:r>
+      <w:r>
+        <w:t>Engage in tactical battles against zombies, hostile factions and other threats. Utilize your clever tactics and crew member abilities to outmanoeuvre enemies and secure vital resources.</w:t>
+      </w:r>
+    </w:p>
+    <w:p>
+      <w:r>
+        <w:rPr>
+          <w:b/>
+          <w:bCs/>
+          <w:sz w:val="24"/>
+          <w:szCs w:val="24"/>
           <w:u w:val="single"/>
         </w:rPr>
         <w:t xml:space="preserve">Resource Management </w:t>
@@ -195,6 +224,8 @@
         <w:rPr>
           <w:b/>
           <w:bCs/>
+          <w:sz w:val="24"/>
+          <w:szCs w:val="24"/>
           <w:u w:val="single"/>
         </w:rPr>
         <w:t>And</w:t>
@@ -204,11 +235,17 @@
         <w:rPr>
           <w:b/>
           <w:bCs/>
+          <w:sz w:val="24"/>
+          <w:szCs w:val="24"/>
           <w:u w:val="single"/>
         </w:rPr>
         <w:t xml:space="preserve"> Progression:</w:t>
       </w:r>
       <w:r>
+        <w:rPr>
+          <w:sz w:val="24"/>
+          <w:szCs w:val="24"/>
+        </w:rPr>
         <w:t xml:space="preserve"> </w:t>
       </w:r>
       <w:r>
@@ -233,6 +270,126 @@
     </w:p>
     <w:p>
       <w:r>
+        <w:rPr>
+          <w:b/>
+          <w:bCs/>
+          <w:sz w:val="24"/>
+          <w:szCs w:val="24"/>
+          <w:u w:val="single"/>
+        </w:rPr>
+        <w:t>Theme And Setting:</w:t>
+      </w:r>
+      <w:r>
+        <w:t xml:space="preserve"> The game blend the elements of a zombie apocalypse and a nuclear wasteland with fantasy element such as orcs and other fantastical creatures. The game immerses players in a harsh and unforgiving post-apocalyptic world where survival is paramount, and danger lurks around every corner. The fusion of these distinct setting creates a unique and captivating atmosphere.</w:t>
+      </w:r>
+    </w:p>
+    <w:p>
+      <w:r>
+        <w:rPr>
+          <w:b/>
+          <w:bCs/>
+          <w:sz w:val="24"/>
+          <w:szCs w:val="24"/>
+          <w:u w:val="single"/>
+        </w:rPr>
+        <w:lastRenderedPageBreak/>
+        <w:t xml:space="preserve">Player Goals </w:t>
+      </w:r>
+      <w:proofErr w:type="gramStart"/>
+      <w:r>
+        <w:rPr>
+          <w:b/>
+          <w:bCs/>
+          <w:sz w:val="24"/>
+          <w:szCs w:val="24"/>
+          <w:u w:val="single"/>
+        </w:rPr>
+        <w:t>And</w:t>
+      </w:r>
+      <w:proofErr w:type="gramEnd"/>
+      <w:r>
+        <w:rPr>
+          <w:b/>
+          <w:bCs/>
+          <w:sz w:val="24"/>
+          <w:szCs w:val="24"/>
+          <w:u w:val="single"/>
+        </w:rPr>
+        <w:t xml:space="preserve"> Objectives:</w:t>
+      </w:r>
+      <w:r>
+        <w:t xml:space="preserve"> </w:t>
+      </w:r>
+      <w:r>
+        <w:t xml:space="preserve">The primary objective is to transport vital supplies from one end of the </w:t>
+      </w:r>
+      <w:r>
+        <w:t>wasteland</w:t>
+      </w:r>
+      <w:r>
+        <w:t xml:space="preserve"> to the distant city of Hope’s End. Along the way players will face numerous challenges including hostile factions</w:t>
+      </w:r>
+      <w:r>
+        <w:t>, zombie hordes and limited resources. Their decisions and actions will determine the fate of the train and the survival of its crew.</w:t>
+      </w:r>
+    </w:p>
+    <w:p>
+      <w:r>
+        <w:rPr>
+          <w:b/>
+          <w:bCs/>
+          <w:sz w:val="24"/>
+          <w:szCs w:val="24"/>
+          <w:u w:val="single"/>
+        </w:rPr>
+        <w:t>Tone And Atmosphere:</w:t>
+      </w:r>
+      <w:r>
+        <w:t xml:space="preserve"> </w:t>
+      </w:r>
+      <w:r>
+        <w:t>Project Decked Out Express aims to create a gritty and immersive atmosphere. The desolate</w:t>
+      </w:r>
+      <w:r>
+        <w:t xml:space="preserve"> wasteland, ravaged by the undead and the aftermath of a nuclear disaster evokes a sense of danger, isolation, and constant struggle for survival. The inclusion of fantasy elements adds a touch of wonder, intrigue, and despair to the world. These elements should balance the feeling of grimdark with unexpected beauty.</w:t>
+      </w:r>
+    </w:p>
+    <w:p>
+      <w:r>
+        <w:rPr>
+          <w:b/>
+          <w:bCs/>
+          <w:sz w:val="24"/>
+          <w:szCs w:val="24"/>
+          <w:u w:val="single"/>
+        </w:rPr>
+        <w:t>Inspiration And Influences:</w:t>
+      </w:r>
+      <w:r>
+        <w:t xml:space="preserve"> </w:t>
+      </w:r>
+      <w:r>
+        <w:t xml:space="preserve">Project Decked Out Express </w:t>
+      </w:r>
+      <w:proofErr w:type="gramStart"/>
+      <w:r>
+        <w:t>draws</w:t>
+      </w:r>
+      <w:proofErr w:type="gramEnd"/>
+      <w:r>
+        <w:t xml:space="preserve"> inspiration from various sources, including games like Slay the Spire, FTL (Faster Than Light) and Nowhere Prophet, as well as post-apocalyptic movies and literature. These influences shape the game mechanics, atmosphere, and strategic decision-making.</w:t>
+      </w:r>
+    </w:p>
+    <w:p>
+      <w:pPr>
+        <w:pStyle w:val="Heading1"/>
+      </w:pPr>
+      <w:r>
+        <w:t>World</w:t>
+      </w:r>
+    </w:p>
+    <w:p>
+      <w:r>
         <w:t>S</w:t>
       </w:r>
     </w:p>
@@ -241,20 +398,6 @@
         <w:pStyle w:val="Heading1"/>
       </w:pPr>
       <w:r>
-        <w:t>World</w:t>
-      </w:r>
-    </w:p>
-    <w:p>
-      <w:r>
-        <w:t>S</w:t>
-      </w:r>
-    </w:p>
-    <w:p>
-      <w:pPr>
-        <w:pStyle w:val="Heading1"/>
-      </w:pPr>
-      <w:r>
-        <w:lastRenderedPageBreak/>
         <w:t>Characters</w:t>
       </w:r>
     </w:p>

</xml_diff>